<commit_message>
Update 2/13/2023 3:39PM EST
Updates as of 3:39PM EST on 2/13/2023.
</commit_message>
<xml_diff>
--- a/WAR CRIME PREVENTION SECURITY SYSTEMS/SPECIFIC/BRAIN/ATTENTIVENESS PAIN/20221228 - MCE123 Technology Development - Attentiveness Pain Prevention Security Systems - v1.0.0.1.docx
+++ b/WAR CRIME PREVENTION SECURITY SYSTEMS/SPECIFIC/BRAIN/ATTENTIVENESS PAIN/20221228 - MCE123 Technology Development - Attentiveness Pain Prevention Security Systems - v1.0.0.1.docx
@@ -418,6 +418,14 @@
           <w:color w:val="7030A0"/>
         </w:rPr>
         <w:t>OCCUR</w:t>
+      </w:r>
+      <w:r>
+        <w:rPr>
+          <w:b/>
+          <w:bCs/>
+          <w:color w:val="7030A0"/>
+        </w:rPr>
+        <w:t>S</w:t>
       </w:r>
       <w:r>
         <w:t>,</w:t>

</xml_diff>